<commit_message>
microservice and rabbitQ stuff
</commit_message>
<xml_diff>
--- a/FunctionalPrograming/StudyNotesStreamAPIJava8.docx
+++ b/FunctionalPrograming/StudyNotesStreamAPIJava8.docx
@@ -361,61 +361,357 @@
     <w:p>
       <w:pPr>
         <w:pStyle w:val="ListParagraph"/>
-        <w:ind w:left="1080"/>
-        <w:rPr>
-          <w:b/>
-          <w:bCs/>
-          <w:sz w:val="28"/>
-          <w:szCs w:val="28"/>
-        </w:rPr>
-      </w:pPr>
-      <w:proofErr w:type="spellStart"/>
-      <w:r>
-        <w:rPr>
-          <w:rFonts w:ascii="Courier New" w:hAnsi="Courier New" w:cs="Courier New"/>
-          <w:b/>
-          <w:bCs/>
-          <w:color w:val="000000"/>
-          <w:sz w:val="28"/>
-          <w:szCs w:val="28"/>
-          <w:shd w:val="clear" w:color="auto" w:fill="E8F2FE"/>
-        </w:rPr>
-        <w:t>collection.stream</w:t>
-      </w:r>
-      <w:proofErr w:type="spellEnd"/>
-      <w:r>
-        <w:rPr>
-          <w:rFonts w:ascii="Courier New" w:hAnsi="Courier New" w:cs="Courier New"/>
-          <w:b/>
-          <w:bCs/>
-          <w:color w:val="000000"/>
-          <w:sz w:val="28"/>
-          <w:szCs w:val="28"/>
-          <w:shd w:val="clear" w:color="auto" w:fill="E8F2FE"/>
-        </w:rPr>
-        <w:t>()</w:t>
-      </w:r>
-      <w:r>
-        <w:rPr>
-          <w:rFonts w:ascii="Courier New" w:hAnsi="Courier New" w:cs="Courier New"/>
-          <w:b/>
-          <w:bCs/>
-          <w:color w:val="000000"/>
-          <w:sz w:val="28"/>
-          <w:szCs w:val="28"/>
-          <w:shd w:val="clear" w:color="auto" w:fill="E8F2FE"/>
-        </w:rPr>
-        <w:t xml:space="preserve">  Collection can apply stream operation directly. </w:t>
-      </w:r>
-    </w:p>
-    <w:p>
-      <w:pPr>
-        <w:pStyle w:val="ListParagraph"/>
         <w:numPr>
           <w:ilvl w:val="0"/>
           <w:numId w:val="2"/>
         </w:numPr>
         <w:rPr>
+          <w:b/>
+          <w:bCs/>
+          <w:sz w:val="28"/>
+          <w:szCs w:val="28"/>
+          <w:highlight w:val="green"/>
+        </w:rPr>
+      </w:pPr>
+      <w:proofErr w:type="spellStart"/>
+      <w:r>
+        <w:rPr>
+          <w:rFonts w:ascii="Courier New" w:hAnsi="Courier New" w:cs="Courier New"/>
+          <w:b/>
+          <w:bCs/>
+          <w:color w:val="000000"/>
+          <w:sz w:val="28"/>
+          <w:szCs w:val="28"/>
+          <w:highlight w:val="green"/>
+          <w:shd w:val="clear" w:color="auto" w:fill="E8F2FE"/>
+        </w:rPr>
+        <w:t>Arrays.asList</w:t>
+      </w:r>
+      <w:proofErr w:type="spellEnd"/>
+      <w:r>
+        <w:rPr>
+          <w:rFonts w:ascii="Courier New" w:hAnsi="Courier New" w:cs="Courier New"/>
+          <w:b/>
+          <w:bCs/>
+          <w:color w:val="000000"/>
+          <w:sz w:val="28"/>
+          <w:szCs w:val="28"/>
+          <w:highlight w:val="green"/>
+          <w:shd w:val="clear" w:color="auto" w:fill="E8F2FE"/>
+        </w:rPr>
+        <w:t>: Employee[] employees = { new Employee(“Rick”, 1), new Employee(“Tao”, 2) };</w:t>
+      </w:r>
+    </w:p>
+    <w:p>
+      <w:pPr>
+        <w:pStyle w:val="ListParagraph"/>
+        <w:ind w:left="1350"/>
+        <w:rPr>
+          <w:rFonts w:ascii="Courier New" w:hAnsi="Courier New" w:cs="Courier New"/>
+          <w:b/>
+          <w:bCs/>
+          <w:color w:val="000000"/>
+          <w:sz w:val="28"/>
+          <w:szCs w:val="28"/>
+          <w:highlight w:val="green"/>
+          <w:shd w:val="clear" w:color="auto" w:fill="E8F2FE"/>
+        </w:rPr>
+      </w:pPr>
+      <w:r>
+        <w:rPr>
+          <w:rFonts w:ascii="Courier New" w:hAnsi="Courier New" w:cs="Courier New"/>
+          <w:b/>
+          <w:bCs/>
+          <w:color w:val="000000"/>
+          <w:sz w:val="28"/>
+          <w:szCs w:val="28"/>
+          <w:highlight w:val="green"/>
+          <w:shd w:val="clear" w:color="auto" w:fill="E8F2FE"/>
+        </w:rPr>
+        <w:t xml:space="preserve">List </w:t>
+      </w:r>
+      <w:proofErr w:type="spellStart"/>
+      <w:r>
+        <w:rPr>
+          <w:rFonts w:ascii="Courier New" w:hAnsi="Courier New" w:cs="Courier New"/>
+          <w:b/>
+          <w:bCs/>
+          <w:color w:val="000000"/>
+          <w:sz w:val="28"/>
+          <w:szCs w:val="28"/>
+          <w:highlight w:val="green"/>
+          <w:shd w:val="clear" w:color="auto" w:fill="E8F2FE"/>
+        </w:rPr>
+        <w:t>elist</w:t>
+      </w:r>
+      <w:proofErr w:type="spellEnd"/>
+      <w:r>
+        <w:rPr>
+          <w:rFonts w:ascii="Courier New" w:hAnsi="Courier New" w:cs="Courier New"/>
+          <w:b/>
+          <w:bCs/>
+          <w:color w:val="000000"/>
+          <w:sz w:val="28"/>
+          <w:szCs w:val="28"/>
+          <w:highlight w:val="green"/>
+          <w:shd w:val="clear" w:color="auto" w:fill="E8F2FE"/>
+        </w:rPr>
+        <w:t xml:space="preserve"> = </w:t>
+      </w:r>
+      <w:proofErr w:type="spellStart"/>
+      <w:r>
+        <w:rPr>
+          <w:rFonts w:ascii="Courier New" w:hAnsi="Courier New" w:cs="Courier New"/>
+          <w:b/>
+          <w:bCs/>
+          <w:color w:val="000000"/>
+          <w:sz w:val="28"/>
+          <w:szCs w:val="28"/>
+          <w:highlight w:val="green"/>
+          <w:shd w:val="clear" w:color="auto" w:fill="E8F2FE"/>
+        </w:rPr>
+        <w:t>Arrays.asList</w:t>
+      </w:r>
+      <w:proofErr w:type="spellEnd"/>
+      <w:r>
+        <w:rPr>
+          <w:rFonts w:ascii="Courier New" w:hAnsi="Courier New" w:cs="Courier New"/>
+          <w:b/>
+          <w:bCs/>
+          <w:color w:val="000000"/>
+          <w:sz w:val="28"/>
+          <w:szCs w:val="28"/>
+          <w:highlight w:val="green"/>
+          <w:shd w:val="clear" w:color="auto" w:fill="E8F2FE"/>
+        </w:rPr>
+        <w:t>(employees);</w:t>
+      </w:r>
+    </w:p>
+    <w:p>
+      <w:pPr>
+        <w:pStyle w:val="ListParagraph"/>
+        <w:ind w:left="1350"/>
+        <w:rPr>
+          <w:rFonts w:ascii="Courier New" w:hAnsi="Courier New" w:cs="Courier New"/>
+          <w:b/>
+          <w:bCs/>
+          <w:color w:val="000000"/>
+          <w:sz w:val="28"/>
+          <w:szCs w:val="28"/>
+          <w:highlight w:val="yellow"/>
+          <w:shd w:val="clear" w:color="auto" w:fill="E8F2FE"/>
+        </w:rPr>
+      </w:pPr>
+      <w:r>
+        <w:rPr>
+          <w:rFonts w:ascii="Courier New" w:hAnsi="Courier New" w:cs="Courier New"/>
+          <w:b/>
+          <w:bCs/>
+          <w:color w:val="000000"/>
+          <w:sz w:val="28"/>
+          <w:szCs w:val="28"/>
+          <w:highlight w:val="yellow"/>
+          <w:shd w:val="clear" w:color="auto" w:fill="E8F2FE"/>
+        </w:rPr>
+        <w:t>String str = “</w:t>
+      </w:r>
+      <w:proofErr w:type="spellStart"/>
+      <w:r>
+        <w:rPr>
+          <w:rFonts w:ascii="Courier New" w:hAnsi="Courier New" w:cs="Courier New"/>
+          <w:b/>
+          <w:bCs/>
+          <w:color w:val="000000"/>
+          <w:sz w:val="28"/>
+          <w:szCs w:val="28"/>
+          <w:highlight w:val="yellow"/>
+          <w:shd w:val="clear" w:color="auto" w:fill="E8F2FE"/>
+        </w:rPr>
+        <w:t>iamalongstring</w:t>
+      </w:r>
+      <w:proofErr w:type="spellEnd"/>
+      <w:r>
+        <w:rPr>
+          <w:rFonts w:ascii="Courier New" w:hAnsi="Courier New" w:cs="Courier New"/>
+          <w:b/>
+          <w:bCs/>
+          <w:color w:val="000000"/>
+          <w:sz w:val="28"/>
+          <w:szCs w:val="28"/>
+          <w:highlight w:val="yellow"/>
+          <w:shd w:val="clear" w:color="auto" w:fill="E8F2FE"/>
+        </w:rPr>
+        <w:t>”;</w:t>
+      </w:r>
+    </w:p>
+    <w:p>
+      <w:pPr>
+        <w:pStyle w:val="ListParagraph"/>
+        <w:ind w:left="1350"/>
+        <w:rPr>
+          <w:b/>
+          <w:bCs/>
+          <w:sz w:val="28"/>
+          <w:szCs w:val="28"/>
+          <w:highlight w:val="yellow"/>
+        </w:rPr>
+      </w:pPr>
+      <w:r>
+        <w:rPr>
+          <w:rFonts w:ascii="Courier New" w:hAnsi="Courier New" w:cs="Courier New"/>
+          <w:b/>
+          <w:bCs/>
+          <w:color w:val="000000"/>
+          <w:sz w:val="28"/>
+          <w:szCs w:val="28"/>
+          <w:highlight w:val="yellow"/>
+          <w:shd w:val="clear" w:color="auto" w:fill="E8F2FE"/>
+        </w:rPr>
+        <w:t xml:space="preserve">List&lt;String&gt; </w:t>
+      </w:r>
+      <w:proofErr w:type="spellStart"/>
+      <w:r>
+        <w:rPr>
+          <w:rFonts w:ascii="Courier New" w:hAnsi="Courier New" w:cs="Courier New"/>
+          <w:b/>
+          <w:bCs/>
+          <w:color w:val="000000"/>
+          <w:sz w:val="28"/>
+          <w:szCs w:val="28"/>
+          <w:highlight w:val="yellow"/>
+          <w:shd w:val="clear" w:color="auto" w:fill="E8F2FE"/>
+        </w:rPr>
+        <w:t>charList</w:t>
+      </w:r>
+      <w:proofErr w:type="spellEnd"/>
+      <w:r>
+        <w:rPr>
+          <w:rFonts w:ascii="Courier New" w:hAnsi="Courier New" w:cs="Courier New"/>
+          <w:b/>
+          <w:bCs/>
+          <w:color w:val="000000"/>
+          <w:sz w:val="28"/>
+          <w:szCs w:val="28"/>
+          <w:highlight w:val="yellow"/>
+          <w:shd w:val="clear" w:color="auto" w:fill="E8F2FE"/>
+        </w:rPr>
+        <w:t xml:space="preserve"> = </w:t>
+      </w:r>
+      <w:proofErr w:type="spellStart"/>
+      <w:r>
+        <w:rPr>
+          <w:rFonts w:ascii="Courier New" w:hAnsi="Courier New" w:cs="Courier New"/>
+          <w:b/>
+          <w:bCs/>
+          <w:color w:val="000000"/>
+          <w:sz w:val="28"/>
+          <w:szCs w:val="28"/>
+          <w:highlight w:val="yellow"/>
+          <w:shd w:val="clear" w:color="auto" w:fill="E8F2FE"/>
+        </w:rPr>
+        <w:t>Arrays.asList</w:t>
+      </w:r>
+      <w:proofErr w:type="spellEnd"/>
+      <w:r>
+        <w:rPr>
+          <w:rFonts w:ascii="Courier New" w:hAnsi="Courier New" w:cs="Courier New"/>
+          <w:b/>
+          <w:bCs/>
+          <w:color w:val="000000"/>
+          <w:sz w:val="28"/>
+          <w:szCs w:val="28"/>
+          <w:highlight w:val="yellow"/>
+          <w:shd w:val="clear" w:color="auto" w:fill="E8F2FE"/>
+        </w:rPr>
+        <w:t>(</w:t>
+      </w:r>
+      <w:proofErr w:type="spellStart"/>
+      <w:r>
+        <w:rPr>
+          <w:rFonts w:ascii="Courier New" w:hAnsi="Courier New" w:cs="Courier New"/>
+          <w:b/>
+          <w:bCs/>
+          <w:color w:val="000000"/>
+          <w:sz w:val="28"/>
+          <w:szCs w:val="28"/>
+          <w:highlight w:val="yellow"/>
+          <w:shd w:val="clear" w:color="auto" w:fill="E8F2FE"/>
+        </w:rPr>
+        <w:t>str.split</w:t>
+      </w:r>
+      <w:proofErr w:type="spellEnd"/>
+      <w:r>
+        <w:rPr>
+          <w:rFonts w:ascii="Courier New" w:hAnsi="Courier New" w:cs="Courier New"/>
+          <w:b/>
+          <w:bCs/>
+          <w:color w:val="000000"/>
+          <w:sz w:val="28"/>
+          <w:szCs w:val="28"/>
+          <w:highlight w:val="yellow"/>
+          <w:shd w:val="clear" w:color="auto" w:fill="E8F2FE"/>
+        </w:rPr>
+        <w:t>(“”));</w:t>
+      </w:r>
+    </w:p>
+    <w:p>
+      <w:pPr>
+        <w:pStyle w:val="ListParagraph"/>
+        <w:ind w:left="1080"/>
+        <w:rPr>
+          <w:b/>
+          <w:bCs/>
+          <w:sz w:val="28"/>
+          <w:szCs w:val="28"/>
+        </w:rPr>
+      </w:pPr>
+      <w:proofErr w:type="spellStart"/>
+      <w:r>
+        <w:rPr>
+          <w:rFonts w:ascii="Courier New" w:hAnsi="Courier New" w:cs="Courier New"/>
+          <w:b/>
+          <w:bCs/>
+          <w:color w:val="000000"/>
+          <w:sz w:val="28"/>
+          <w:szCs w:val="28"/>
+          <w:shd w:val="clear" w:color="auto" w:fill="E8F2FE"/>
+        </w:rPr>
+        <w:t>collection.stream</w:t>
+      </w:r>
+      <w:proofErr w:type="spellEnd"/>
+      <w:r>
+        <w:rPr>
+          <w:rFonts w:ascii="Courier New" w:hAnsi="Courier New" w:cs="Courier New"/>
+          <w:b/>
+          <w:bCs/>
+          <w:color w:val="000000"/>
+          <w:sz w:val="28"/>
+          <w:szCs w:val="28"/>
+          <w:shd w:val="clear" w:color="auto" w:fill="E8F2FE"/>
+        </w:rPr>
+        <w:t>()</w:t>
+      </w:r>
+      <w:r>
+        <w:rPr>
+          <w:rFonts w:ascii="Courier New" w:hAnsi="Courier New" w:cs="Courier New"/>
+          <w:b/>
+          <w:bCs/>
+          <w:color w:val="000000"/>
+          <w:sz w:val="28"/>
+          <w:szCs w:val="28"/>
+          <w:shd w:val="clear" w:color="auto" w:fill="E8F2FE"/>
+        </w:rPr>
+        <w:t xml:space="preserve">  Collection can apply stream operation directly. </w:t>
+      </w:r>
+    </w:p>
+    <w:p>
+      <w:pPr>
+        <w:pStyle w:val="ListParagraph"/>
+        <w:numPr>
+          <w:ilvl w:val="0"/>
+          <w:numId w:val="2"/>
+        </w:numPr>
+        <w:rPr>
           <w:sz w:val="32"/>
           <w:szCs w:val="32"/>
         </w:rPr>
@@ -567,6 +863,19 @@
         </w:rPr>
         <w:t>;</w:t>
       </w:r>
+    </w:p>
+    <w:p>
+      <w:pPr>
+        <w:pStyle w:val="ListParagraph"/>
+        <w:numPr>
+          <w:ilvl w:val="0"/>
+          <w:numId w:val="2"/>
+        </w:numPr>
+        <w:rPr>
+          <w:sz w:val="32"/>
+          <w:szCs w:val="32"/>
+        </w:rPr>
+      </w:pPr>
     </w:p>
     <w:p>
       <w:pPr>
@@ -734,14 +1043,16 @@
           <w:rFonts w:ascii="Courier New" w:hAnsi="Courier New" w:cs="Courier New"/>
           <w:sz w:val="28"/>
           <w:szCs w:val="28"/>
-        </w:rPr>
-      </w:pPr>
-      <w:r>
-        <w:rPr>
-          <w:rFonts w:ascii="Courier New" w:hAnsi="Courier New" w:cs="Courier New"/>
-          <w:color w:val="000000"/>
-          <w:sz w:val="28"/>
-          <w:szCs w:val="28"/>
+          <w:highlight w:val="yellow"/>
+        </w:rPr>
+      </w:pPr>
+      <w:r>
+        <w:rPr>
+          <w:rFonts w:ascii="Courier New" w:hAnsi="Courier New" w:cs="Courier New"/>
+          <w:color w:val="000000"/>
+          <w:sz w:val="28"/>
+          <w:szCs w:val="28"/>
+          <w:highlight w:val="yellow"/>
         </w:rPr>
         <w:t xml:space="preserve">List&lt;Course&gt; </w:t>
       </w:r>
@@ -751,6 +1062,7 @@
           <w:color w:val="6A3E3E"/>
           <w:sz w:val="28"/>
           <w:szCs w:val="28"/>
+          <w:highlight w:val="yellow"/>
         </w:rPr>
         <w:t>courses</w:t>
       </w:r>
@@ -760,6 +1072,7 @@
           <w:color w:val="000000"/>
           <w:sz w:val="28"/>
           <w:szCs w:val="28"/>
+          <w:highlight w:val="yellow"/>
         </w:rPr>
         <w:t xml:space="preserve"> = </w:t>
       </w:r>
@@ -770,6 +1083,7 @@
           <w:color w:val="000000"/>
           <w:sz w:val="28"/>
           <w:szCs w:val="28"/>
+          <w:highlight w:val="yellow"/>
         </w:rPr>
         <w:t>Arrays.</w:t>
       </w:r>
@@ -781,6 +1095,7 @@
           <w:color w:val="000000"/>
           <w:sz w:val="28"/>
           <w:szCs w:val="28"/>
+          <w:highlight w:val="yellow"/>
         </w:rPr>
         <w:t>asList</w:t>
       </w:r>
@@ -791,6 +1106,7 @@
           <w:color w:val="000000"/>
           <w:sz w:val="28"/>
           <w:szCs w:val="28"/>
+          <w:highlight w:val="yellow"/>
         </w:rPr>
         <w:t>(</w:t>
       </w:r>
@@ -807,23 +1123,26 @@
           <w:rFonts w:ascii="Courier New" w:hAnsi="Courier New" w:cs="Courier New"/>
           <w:sz w:val="28"/>
           <w:szCs w:val="28"/>
-        </w:rPr>
-      </w:pPr>
-      <w:r>
-        <w:rPr>
-          <w:rFonts w:ascii="Courier New" w:hAnsi="Courier New" w:cs="Courier New"/>
-          <w:color w:val="000000"/>
-          <w:sz w:val="28"/>
-          <w:szCs w:val="28"/>
-        </w:rPr>
-        <w:tab/>
-      </w:r>
-      <w:r>
-        <w:rPr>
-          <w:rFonts w:ascii="Courier New" w:hAnsi="Courier New" w:cs="Courier New"/>
-          <w:color w:val="000000"/>
-          <w:sz w:val="28"/>
-          <w:szCs w:val="28"/>
+          <w:highlight w:val="yellow"/>
+        </w:rPr>
+      </w:pPr>
+      <w:r>
+        <w:rPr>
+          <w:rFonts w:ascii="Courier New" w:hAnsi="Courier New" w:cs="Courier New"/>
+          <w:color w:val="000000"/>
+          <w:sz w:val="28"/>
+          <w:szCs w:val="28"/>
+          <w:highlight w:val="yellow"/>
+        </w:rPr>
+        <w:tab/>
+      </w:r>
+      <w:r>
+        <w:rPr>
+          <w:rFonts w:ascii="Courier New" w:hAnsi="Courier New" w:cs="Courier New"/>
+          <w:color w:val="000000"/>
+          <w:sz w:val="28"/>
+          <w:szCs w:val="28"/>
+          <w:highlight w:val="yellow"/>
         </w:rPr>
         <w:tab/>
       </w:r>
@@ -835,6 +1154,7 @@
           <w:color w:val="7F0055"/>
           <w:sz w:val="28"/>
           <w:szCs w:val="28"/>
+          <w:highlight w:val="yellow"/>
         </w:rPr>
         <w:t>new</w:t>
       </w:r>
@@ -844,6 +1164,7 @@
           <w:color w:val="000000"/>
           <w:sz w:val="28"/>
           <w:szCs w:val="28"/>
+          <w:highlight w:val="yellow"/>
         </w:rPr>
         <w:t xml:space="preserve"> Course(</w:t>
       </w:r>
@@ -853,6 +1174,7 @@
           <w:color w:val="2A00FF"/>
           <w:sz w:val="28"/>
           <w:szCs w:val="28"/>
+          <w:highlight w:val="yellow"/>
         </w:rPr>
         <w:t>"Spring"</w:t>
       </w:r>
@@ -862,6 +1184,7 @@
           <w:color w:val="000000"/>
           <w:sz w:val="28"/>
           <w:szCs w:val="28"/>
+          <w:highlight w:val="yellow"/>
         </w:rPr>
         <w:t xml:space="preserve">, </w:t>
       </w:r>
@@ -871,6 +1194,7 @@
           <w:color w:val="2A00FF"/>
           <w:sz w:val="28"/>
           <w:szCs w:val="28"/>
+          <w:highlight w:val="yellow"/>
         </w:rPr>
         <w:t>"Framework"</w:t>
       </w:r>
@@ -880,6 +1204,7 @@
           <w:color w:val="000000"/>
           <w:sz w:val="28"/>
           <w:szCs w:val="28"/>
+          <w:highlight w:val="yellow"/>
         </w:rPr>
         <w:t>, 98, 20000),</w:t>
       </w:r>
@@ -896,23 +1221,26 @@
           <w:rFonts w:ascii="Courier New" w:hAnsi="Courier New" w:cs="Courier New"/>
           <w:sz w:val="28"/>
           <w:szCs w:val="28"/>
-        </w:rPr>
-      </w:pPr>
-      <w:r>
-        <w:rPr>
-          <w:rFonts w:ascii="Courier New" w:hAnsi="Courier New" w:cs="Courier New"/>
-          <w:color w:val="000000"/>
-          <w:sz w:val="28"/>
-          <w:szCs w:val="28"/>
-        </w:rPr>
-        <w:tab/>
-      </w:r>
-      <w:r>
-        <w:rPr>
-          <w:rFonts w:ascii="Courier New" w:hAnsi="Courier New" w:cs="Courier New"/>
-          <w:color w:val="000000"/>
-          <w:sz w:val="28"/>
-          <w:szCs w:val="28"/>
+          <w:highlight w:val="yellow"/>
+        </w:rPr>
+      </w:pPr>
+      <w:r>
+        <w:rPr>
+          <w:rFonts w:ascii="Courier New" w:hAnsi="Courier New" w:cs="Courier New"/>
+          <w:color w:val="000000"/>
+          <w:sz w:val="28"/>
+          <w:szCs w:val="28"/>
+          <w:highlight w:val="yellow"/>
+        </w:rPr>
+        <w:tab/>
+      </w:r>
+      <w:r>
+        <w:rPr>
+          <w:rFonts w:ascii="Courier New" w:hAnsi="Courier New" w:cs="Courier New"/>
+          <w:color w:val="000000"/>
+          <w:sz w:val="28"/>
+          <w:szCs w:val="28"/>
+          <w:highlight w:val="yellow"/>
         </w:rPr>
         <w:tab/>
       </w:r>
@@ -924,6 +1252,7 @@
           <w:color w:val="7F0055"/>
           <w:sz w:val="28"/>
           <w:szCs w:val="28"/>
+          <w:highlight w:val="yellow"/>
         </w:rPr>
         <w:t>new</w:t>
       </w:r>
@@ -933,6 +1262,7 @@
           <w:color w:val="000000"/>
           <w:sz w:val="28"/>
           <w:szCs w:val="28"/>
+          <w:highlight w:val="yellow"/>
         </w:rPr>
         <w:t xml:space="preserve"> Course(</w:t>
       </w:r>
@@ -942,6 +1272,7 @@
           <w:color w:val="2A00FF"/>
           <w:sz w:val="28"/>
           <w:szCs w:val="28"/>
+          <w:highlight w:val="yellow"/>
         </w:rPr>
         <w:t>"Spring Boot"</w:t>
       </w:r>
@@ -951,6 +1282,7 @@
           <w:color w:val="000000"/>
           <w:sz w:val="28"/>
           <w:szCs w:val="28"/>
+          <w:highlight w:val="yellow"/>
         </w:rPr>
         <w:t xml:space="preserve">, </w:t>
       </w:r>
@@ -960,6 +1292,7 @@
           <w:color w:val="2A00FF"/>
           <w:sz w:val="28"/>
           <w:szCs w:val="28"/>
+          <w:highlight w:val="yellow"/>
         </w:rPr>
         <w:t>"Framework"</w:t>
       </w:r>
@@ -969,6 +1302,7 @@
           <w:color w:val="000000"/>
           <w:sz w:val="28"/>
           <w:szCs w:val="28"/>
+          <w:highlight w:val="yellow"/>
         </w:rPr>
         <w:t>, 95, 18000),</w:t>
       </w:r>
@@ -985,23 +1319,26 @@
           <w:rFonts w:ascii="Courier New" w:hAnsi="Courier New" w:cs="Courier New"/>
           <w:sz w:val="28"/>
           <w:szCs w:val="28"/>
-        </w:rPr>
-      </w:pPr>
-      <w:r>
-        <w:rPr>
-          <w:rFonts w:ascii="Courier New" w:hAnsi="Courier New" w:cs="Courier New"/>
-          <w:color w:val="000000"/>
-          <w:sz w:val="28"/>
-          <w:szCs w:val="28"/>
-        </w:rPr>
-        <w:tab/>
-      </w:r>
-      <w:r>
-        <w:rPr>
-          <w:rFonts w:ascii="Courier New" w:hAnsi="Courier New" w:cs="Courier New"/>
-          <w:color w:val="000000"/>
-          <w:sz w:val="28"/>
-          <w:szCs w:val="28"/>
+          <w:highlight w:val="yellow"/>
+        </w:rPr>
+      </w:pPr>
+      <w:r>
+        <w:rPr>
+          <w:rFonts w:ascii="Courier New" w:hAnsi="Courier New" w:cs="Courier New"/>
+          <w:color w:val="000000"/>
+          <w:sz w:val="28"/>
+          <w:szCs w:val="28"/>
+          <w:highlight w:val="yellow"/>
+        </w:rPr>
+        <w:tab/>
+      </w:r>
+      <w:r>
+        <w:rPr>
+          <w:rFonts w:ascii="Courier New" w:hAnsi="Courier New" w:cs="Courier New"/>
+          <w:color w:val="000000"/>
+          <w:sz w:val="28"/>
+          <w:szCs w:val="28"/>
+          <w:highlight w:val="yellow"/>
         </w:rPr>
         <w:tab/>
       </w:r>
@@ -1013,6 +1350,7 @@
           <w:color w:val="7F0055"/>
           <w:sz w:val="28"/>
           <w:szCs w:val="28"/>
+          <w:highlight w:val="yellow"/>
         </w:rPr>
         <w:t>new</w:t>
       </w:r>
@@ -1022,6 +1360,7 @@
           <w:color w:val="000000"/>
           <w:sz w:val="28"/>
           <w:szCs w:val="28"/>
+          <w:highlight w:val="yellow"/>
         </w:rPr>
         <w:t xml:space="preserve"> Course(</w:t>
       </w:r>
@@ -1031,6 +1370,7 @@
           <w:color w:val="2A00FF"/>
           <w:sz w:val="28"/>
           <w:szCs w:val="28"/>
+          <w:highlight w:val="yellow"/>
         </w:rPr>
         <w:t>"Microservices"</w:t>
       </w:r>
@@ -1040,6 +1380,7 @@
           <w:color w:val="000000"/>
           <w:sz w:val="28"/>
           <w:szCs w:val="28"/>
+          <w:highlight w:val="yellow"/>
         </w:rPr>
         <w:t xml:space="preserve">, </w:t>
       </w:r>
@@ -1049,6 +1390,7 @@
           <w:color w:val="2A00FF"/>
           <w:sz w:val="28"/>
           <w:szCs w:val="28"/>
+          <w:highlight w:val="yellow"/>
         </w:rPr>
         <w:t>"Microservices"</w:t>
       </w:r>
@@ -1058,6 +1400,7 @@
           <w:color w:val="000000"/>
           <w:sz w:val="28"/>
           <w:szCs w:val="28"/>
+          <w:highlight w:val="yellow"/>
         </w:rPr>
         <w:t>, 94, 25000),</w:t>
       </w:r>
@@ -1074,23 +1417,26 @@
           <w:rFonts w:ascii="Courier New" w:hAnsi="Courier New" w:cs="Courier New"/>
           <w:sz w:val="28"/>
           <w:szCs w:val="28"/>
-        </w:rPr>
-      </w:pPr>
-      <w:r>
-        <w:rPr>
-          <w:rFonts w:ascii="Courier New" w:hAnsi="Courier New" w:cs="Courier New"/>
-          <w:color w:val="000000"/>
-          <w:sz w:val="28"/>
-          <w:szCs w:val="28"/>
-        </w:rPr>
-        <w:tab/>
-      </w:r>
-      <w:r>
-        <w:rPr>
-          <w:rFonts w:ascii="Courier New" w:hAnsi="Courier New" w:cs="Courier New"/>
-          <w:color w:val="000000"/>
-          <w:sz w:val="28"/>
-          <w:szCs w:val="28"/>
+          <w:highlight w:val="yellow"/>
+        </w:rPr>
+      </w:pPr>
+      <w:r>
+        <w:rPr>
+          <w:rFonts w:ascii="Courier New" w:hAnsi="Courier New" w:cs="Courier New"/>
+          <w:color w:val="000000"/>
+          <w:sz w:val="28"/>
+          <w:szCs w:val="28"/>
+          <w:highlight w:val="yellow"/>
+        </w:rPr>
+        <w:tab/>
+      </w:r>
+      <w:r>
+        <w:rPr>
+          <w:rFonts w:ascii="Courier New" w:hAnsi="Courier New" w:cs="Courier New"/>
+          <w:color w:val="000000"/>
+          <w:sz w:val="28"/>
+          <w:szCs w:val="28"/>
+          <w:highlight w:val="yellow"/>
         </w:rPr>
         <w:tab/>
       </w:r>
@@ -1102,6 +1448,7 @@
           <w:color w:val="7F0055"/>
           <w:sz w:val="28"/>
           <w:szCs w:val="28"/>
+          <w:highlight w:val="yellow"/>
         </w:rPr>
         <w:t>new</w:t>
       </w:r>
@@ -1111,6 +1458,7 @@
           <w:color w:val="000000"/>
           <w:sz w:val="28"/>
           <w:szCs w:val="28"/>
+          <w:highlight w:val="yellow"/>
         </w:rPr>
         <w:t xml:space="preserve"> Course(</w:t>
       </w:r>
@@ -1120,6 +1468,7 @@
           <w:color w:val="2A00FF"/>
           <w:sz w:val="28"/>
           <w:szCs w:val="28"/>
+          <w:highlight w:val="yellow"/>
         </w:rPr>
         <w:t>"</w:t>
       </w:r>
@@ -1130,6 +1479,7 @@
           <w:color w:val="2A00FF"/>
           <w:sz w:val="28"/>
           <w:szCs w:val="28"/>
+          <w:highlight w:val="yellow"/>
         </w:rPr>
         <w:t>FullStack</w:t>
       </w:r>
@@ -1140,6 +1490,7 @@
           <w:color w:val="2A00FF"/>
           <w:sz w:val="28"/>
           <w:szCs w:val="28"/>
+          <w:highlight w:val="yellow"/>
         </w:rPr>
         <w:t>"</w:t>
       </w:r>
@@ -1149,6 +1500,7 @@
           <w:color w:val="000000"/>
           <w:sz w:val="28"/>
           <w:szCs w:val="28"/>
+          <w:highlight w:val="yellow"/>
         </w:rPr>
         <w:t xml:space="preserve">, </w:t>
       </w:r>
@@ -1158,6 +1510,7 @@
           <w:color w:val="2A00FF"/>
           <w:sz w:val="28"/>
           <w:szCs w:val="28"/>
+          <w:highlight w:val="yellow"/>
         </w:rPr>
         <w:t>"</w:t>
       </w:r>
@@ -1168,6 +1521,7 @@
           <w:color w:val="2A00FF"/>
           <w:sz w:val="28"/>
           <w:szCs w:val="28"/>
+          <w:highlight w:val="yellow"/>
         </w:rPr>
         <w:t>FullStack</w:t>
       </w:r>
@@ -1178,6 +1532,7 @@
           <w:color w:val="2A00FF"/>
           <w:sz w:val="28"/>
           <w:szCs w:val="28"/>
+          <w:highlight w:val="yellow"/>
         </w:rPr>
         <w:t>"</w:t>
       </w:r>
@@ -1187,6 +1542,7 @@
           <w:color w:val="000000"/>
           <w:sz w:val="28"/>
           <w:szCs w:val="28"/>
+          <w:highlight w:val="yellow"/>
         </w:rPr>
         <w:t>, 91, 14000),</w:t>
       </w:r>
@@ -1203,23 +1559,26 @@
           <w:rFonts w:ascii="Courier New" w:hAnsi="Courier New" w:cs="Courier New"/>
           <w:sz w:val="28"/>
           <w:szCs w:val="28"/>
-        </w:rPr>
-      </w:pPr>
-      <w:r>
-        <w:rPr>
-          <w:rFonts w:ascii="Courier New" w:hAnsi="Courier New" w:cs="Courier New"/>
-          <w:color w:val="000000"/>
-          <w:sz w:val="28"/>
-          <w:szCs w:val="28"/>
-        </w:rPr>
-        <w:tab/>
-      </w:r>
-      <w:r>
-        <w:rPr>
-          <w:rFonts w:ascii="Courier New" w:hAnsi="Courier New" w:cs="Courier New"/>
-          <w:color w:val="000000"/>
-          <w:sz w:val="28"/>
-          <w:szCs w:val="28"/>
+          <w:highlight w:val="yellow"/>
+        </w:rPr>
+      </w:pPr>
+      <w:r>
+        <w:rPr>
+          <w:rFonts w:ascii="Courier New" w:hAnsi="Courier New" w:cs="Courier New"/>
+          <w:color w:val="000000"/>
+          <w:sz w:val="28"/>
+          <w:szCs w:val="28"/>
+          <w:highlight w:val="yellow"/>
+        </w:rPr>
+        <w:tab/>
+      </w:r>
+      <w:r>
+        <w:rPr>
+          <w:rFonts w:ascii="Courier New" w:hAnsi="Courier New" w:cs="Courier New"/>
+          <w:color w:val="000000"/>
+          <w:sz w:val="28"/>
+          <w:szCs w:val="28"/>
+          <w:highlight w:val="yellow"/>
         </w:rPr>
         <w:tab/>
       </w:r>
@@ -1231,6 +1590,7 @@
           <w:color w:val="7F0055"/>
           <w:sz w:val="28"/>
           <w:szCs w:val="28"/>
+          <w:highlight w:val="yellow"/>
         </w:rPr>
         <w:t>new</w:t>
       </w:r>
@@ -1240,6 +1600,7 @@
           <w:color w:val="000000"/>
           <w:sz w:val="28"/>
           <w:szCs w:val="28"/>
+          <w:highlight w:val="yellow"/>
         </w:rPr>
         <w:t xml:space="preserve"> Course(</w:t>
       </w:r>
@@ -1249,6 +1610,7 @@
           <w:color w:val="2A00FF"/>
           <w:sz w:val="28"/>
           <w:szCs w:val="28"/>
+          <w:highlight w:val="yellow"/>
         </w:rPr>
         <w:t>"Azure"</w:t>
       </w:r>
@@ -1258,6 +1620,7 @@
           <w:color w:val="000000"/>
           <w:sz w:val="28"/>
           <w:szCs w:val="28"/>
+          <w:highlight w:val="yellow"/>
         </w:rPr>
         <w:t xml:space="preserve">, </w:t>
       </w:r>
@@ -1267,6 +1630,7 @@
           <w:color w:val="2A00FF"/>
           <w:sz w:val="28"/>
           <w:szCs w:val="28"/>
+          <w:highlight w:val="yellow"/>
         </w:rPr>
         <w:t>"Cloud"</w:t>
       </w:r>
@@ -1276,6 +1640,7 @@
           <w:color w:val="000000"/>
           <w:sz w:val="28"/>
           <w:szCs w:val="28"/>
+          <w:highlight w:val="yellow"/>
         </w:rPr>
         <w:t>, 99, 21000),</w:t>
       </w:r>
@@ -1300,15 +1665,17 @@
           <w:color w:val="000000"/>
           <w:sz w:val="28"/>
           <w:szCs w:val="28"/>
-        </w:rPr>
-        <w:tab/>
-      </w:r>
-      <w:r>
-        <w:rPr>
-          <w:rFonts w:ascii="Courier New" w:hAnsi="Courier New" w:cs="Courier New"/>
-          <w:color w:val="000000"/>
-          <w:sz w:val="28"/>
-          <w:szCs w:val="28"/>
+          <w:highlight w:val="yellow"/>
+        </w:rPr>
+        <w:tab/>
+      </w:r>
+      <w:r>
+        <w:rPr>
+          <w:rFonts w:ascii="Courier New" w:hAnsi="Courier New" w:cs="Courier New"/>
+          <w:color w:val="000000"/>
+          <w:sz w:val="28"/>
+          <w:szCs w:val="28"/>
+          <w:highlight w:val="yellow"/>
         </w:rPr>
         <w:tab/>
       </w:r>
@@ -1320,6 +1687,7 @@
           <w:color w:val="7F0055"/>
           <w:sz w:val="28"/>
           <w:szCs w:val="28"/>
+          <w:highlight w:val="yellow"/>
         </w:rPr>
         <w:t>new</w:t>
       </w:r>
@@ -1329,6 +1697,7 @@
           <w:color w:val="000000"/>
           <w:sz w:val="28"/>
           <w:szCs w:val="28"/>
+          <w:highlight w:val="yellow"/>
         </w:rPr>
         <w:t xml:space="preserve"> Course(</w:t>
       </w:r>
@@ -1338,6 +1707,7 @@
           <w:color w:val="2A00FF"/>
           <w:sz w:val="28"/>
           <w:szCs w:val="28"/>
+          <w:highlight w:val="yellow"/>
         </w:rPr>
         <w:t>"Docker"</w:t>
       </w:r>
@@ -1347,6 +1717,7 @@
           <w:color w:val="000000"/>
           <w:sz w:val="28"/>
           <w:szCs w:val="28"/>
+          <w:highlight w:val="yellow"/>
         </w:rPr>
         <w:t xml:space="preserve">, </w:t>
       </w:r>
@@ -1356,6 +1727,7 @@
           <w:color w:val="2A00FF"/>
           <w:sz w:val="28"/>
           <w:szCs w:val="28"/>
+          <w:highlight w:val="yellow"/>
         </w:rPr>
         <w:t>"Cloud"</w:t>
       </w:r>
@@ -1365,6 +1737,7 @@
           <w:color w:val="000000"/>
           <w:sz w:val="28"/>
           <w:szCs w:val="28"/>
+          <w:highlight w:val="yellow"/>
         </w:rPr>
         <w:t>, 95, 20000),</w:t>
       </w:r>
@@ -1390,6 +1763,7 @@
           <w:sz w:val="28"/>
           <w:szCs w:val="28"/>
         </w:rPr>
+        <w:lastRenderedPageBreak/>
         <w:tab/>
       </w:r>
       <w:r>
@@ -1580,7 +1954,6 @@
           <w:sz w:val="32"/>
           <w:szCs w:val="32"/>
         </w:rPr>
-        <w:lastRenderedPageBreak/>
         <w:t>Intermediate operations: filter, map, skip, limit, sorted</w:t>
       </w:r>
     </w:p>
@@ -2022,6 +2395,7 @@
           <w:sz w:val="32"/>
           <w:szCs w:val="32"/>
         </w:rPr>
+        <w:lastRenderedPageBreak/>
         <w:t>Comparator.comparingInt</w:t>
       </w:r>
       <w:proofErr w:type="spellEnd"/>
@@ -2367,7 +2741,6 @@
           <w:szCs w:val="32"/>
           <w:highlight w:val="green"/>
         </w:rPr>
-        <w:lastRenderedPageBreak/>
         <w:tab/>
       </w:r>
       <w:r>
@@ -3181,15 +3554,45 @@
           <w:szCs w:val="32"/>
         </w:rPr>
       </w:pPr>
-      <w:proofErr w:type="spellStart"/>
-      <w:r>
-        <w:rPr>
-          <w:sz w:val="32"/>
-          <w:szCs w:val="32"/>
-        </w:rPr>
-        <w:t>Jfdsd</w:t>
-      </w:r>
-      <w:proofErr w:type="spellEnd"/>
+      <w:r>
+        <w:rPr>
+          <w:sz w:val="32"/>
+          <w:szCs w:val="32"/>
+        </w:rPr>
+        <w:t xml:space="preserve">Modify the list: Use </w:t>
+      </w:r>
+      <w:proofErr w:type="spellStart"/>
+      <w:r>
+        <w:rPr>
+          <w:sz w:val="32"/>
+          <w:szCs w:val="32"/>
+        </w:rPr>
+        <w:t>forEach</w:t>
+      </w:r>
+      <w:proofErr w:type="spellEnd"/>
+      <w:r>
+        <w:rPr>
+          <w:sz w:val="32"/>
+          <w:szCs w:val="32"/>
+        </w:rPr>
+        <w:t xml:space="preserve">() and </w:t>
+      </w:r>
+      <w:proofErr w:type="spellStart"/>
+      <w:r>
+        <w:rPr>
+          <w:sz w:val="32"/>
+          <w:szCs w:val="32"/>
+        </w:rPr>
+        <w:t>setProperty</w:t>
+      </w:r>
+      <w:proofErr w:type="spellEnd"/>
+      <w:r>
+        <w:rPr>
+          <w:sz w:val="32"/>
+          <w:szCs w:val="32"/>
+        </w:rPr>
+        <w:t xml:space="preserve">() method to change data. </w:t>
+      </w:r>
     </w:p>
     <w:p>
       <w:pPr>
@@ -3491,6 +3894,7 @@
           <w:sz w:val="32"/>
           <w:szCs w:val="32"/>
         </w:rPr>
+        <w:lastRenderedPageBreak/>
         <w:t xml:space="preserve">// </w:t>
       </w:r>
       <w:proofErr w:type="spellStart"/>
@@ -3752,7 +4156,6 @@
           <w:sz w:val="32"/>
           <w:szCs w:val="32"/>
         </w:rPr>
-        <w:lastRenderedPageBreak/>
         <w:t xml:space="preserve">Remove: </w:t>
       </w:r>
       <w:r>

</xml_diff>